<commit_message>
Correcciones en el archivo Sprint1.docx
</commit_message>
<xml_diff>
--- a/Documentación/Sprint1.docx
+++ b/Documentación/Sprint1.docx
@@ -60,25 +60,7 @@
           <w:sz w:val="24"/>
           <w:szCs w:val="24"/>
         </w:rPr>
-        <w:t xml:space="preserve">APP MÓVIL: Deberá tener cinco formularios los mismos que serán: </w:t>
-      </w:r>
-      <w:proofErr w:type="spellStart"/>
-      <w:r>
-        <w:rPr>
-          <w:rFonts w:ascii="Times New Roman" w:hAnsi="Times New Roman" w:cs="Times New Roman"/>
-          <w:sz w:val="24"/>
-          <w:szCs w:val="24"/>
-        </w:rPr>
-        <w:t>login</w:t>
-      </w:r>
-      <w:proofErr w:type="spellEnd"/>
-      <w:r>
-        <w:rPr>
-          <w:rFonts w:ascii="Times New Roman" w:hAnsi="Times New Roman" w:cs="Times New Roman"/>
-          <w:sz w:val="24"/>
-          <w:szCs w:val="24"/>
-        </w:rPr>
-        <w:t>, menú, actualización o cambio de datos, registro de actividades, reporte de actividades.</w:t>
+        <w:t>APP MÓVIL: Deberá tener cinco formularios los mismos que serán: login, menú, actualización o cambio de datos, registro de actividades, reporte de actividades.</w:t>
       </w:r>
     </w:p>
     <w:p>
@@ -97,25 +79,7 @@
           <w:sz w:val="24"/>
           <w:szCs w:val="24"/>
         </w:rPr>
-        <w:t xml:space="preserve">APP DE ESCRITORIO: Contara con dos formularios los mismos que serán: </w:t>
-      </w:r>
-      <w:proofErr w:type="spellStart"/>
-      <w:r>
-        <w:rPr>
-          <w:rFonts w:ascii="Times New Roman" w:hAnsi="Times New Roman" w:cs="Times New Roman"/>
-          <w:sz w:val="24"/>
-          <w:szCs w:val="24"/>
-        </w:rPr>
-        <w:t>login</w:t>
-      </w:r>
-      <w:proofErr w:type="spellEnd"/>
-      <w:r>
-        <w:rPr>
-          <w:rFonts w:ascii="Times New Roman" w:hAnsi="Times New Roman" w:cs="Times New Roman"/>
-          <w:sz w:val="24"/>
-          <w:szCs w:val="24"/>
-        </w:rPr>
-        <w:t xml:space="preserve"> y Reportes gráficos.</w:t>
+        <w:t>APP DE ESCRITORIO: Contara con dos formularios los mismos que serán: login y Reportes gráficos.</w:t>
       </w:r>
     </w:p>
     <w:p>
@@ -1801,7 +1765,15 @@
                 <w:sz w:val="24"/>
                 <w:szCs w:val="24"/>
               </w:rPr>
-              <w:t>Conectar la API</w:t>
+              <w:t>Desarrollar</w:t>
+            </w:r>
+            <w:r>
+              <w:rPr>
+                <w:rFonts w:ascii="Times New Roman" w:hAnsi="Times New Roman" w:cs="Times New Roman"/>
+                <w:sz w:val="24"/>
+                <w:szCs w:val="24"/>
+              </w:rPr>
+              <w:t xml:space="preserve"> la API</w:t>
             </w:r>
           </w:p>
         </w:tc>
@@ -2563,7 +2535,15 @@
                 <w:sz w:val="24"/>
                 <w:szCs w:val="24"/>
               </w:rPr>
-              <w:t>Conectar la API</w:t>
+              <w:t>Desarrollar</w:t>
+            </w:r>
+            <w:r>
+              <w:rPr>
+                <w:rFonts w:ascii="Times New Roman" w:hAnsi="Times New Roman" w:cs="Times New Roman"/>
+                <w:sz w:val="24"/>
+                <w:szCs w:val="24"/>
+              </w:rPr>
+              <w:t xml:space="preserve"> la API</w:t>
             </w:r>
           </w:p>
         </w:tc>
@@ -2747,8 +2727,217 @@
           <w:szCs w:val="24"/>
         </w:rPr>
       </w:pPr>
+      <w:r>
+        <w:rPr>
+          <w:rFonts w:ascii="Times New Roman" w:hAnsi="Times New Roman" w:cs="Times New Roman"/>
+          <w:noProof/>
+          <w:sz w:val="24"/>
+          <w:szCs w:val="24"/>
+        </w:rPr>
+        <w:drawing>
+          <wp:inline distT="0" distB="0" distL="0" distR="0" wp14:anchorId="54222540" wp14:editId="00AAC28F">
+            <wp:extent cx="5400000" cy="2645156"/>
+            <wp:effectExtent l="0" t="0" r="0" b="3175"/>
+            <wp:docPr id="2" name="Imagen 2"/>
+            <wp:cNvGraphicFramePr>
+              <a:graphicFrameLocks xmlns:a="http://schemas.openxmlformats.org/drawingml/2006/main" noChangeAspect="1"/>
+            </wp:cNvGraphicFramePr>
+            <a:graphic xmlns:a="http://schemas.openxmlformats.org/drawingml/2006/main">
+              <a:graphicData uri="http://schemas.openxmlformats.org/drawingml/2006/picture">
+                <pic:pic xmlns:pic="http://schemas.openxmlformats.org/drawingml/2006/picture">
+                  <pic:nvPicPr>
+                    <pic:cNvPr id="0" name="Picture 2"/>
+                    <pic:cNvPicPr>
+                      <a:picLocks noChangeAspect="1" noChangeArrowheads="1"/>
+                    </pic:cNvPicPr>
+                  </pic:nvPicPr>
+                  <pic:blipFill>
+                    <a:blip r:embed="rId5">
+                      <a:extLst>
+                        <a:ext uri="{28A0092B-C50C-407E-A947-70E740481C1C}">
+                          <a14:useLocalDpi xmlns:a14="http://schemas.microsoft.com/office/drawing/2010/main" val="0"/>
+                        </a:ext>
+                      </a:extLst>
+                    </a:blip>
+                    <a:srcRect/>
+                    <a:stretch>
+                      <a:fillRect/>
+                    </a:stretch>
+                  </pic:blipFill>
+                  <pic:spPr bwMode="auto">
+                    <a:xfrm>
+                      <a:off x="0" y="0"/>
+                      <a:ext cx="5400000" cy="2645156"/>
+                    </a:xfrm>
+                    <a:prstGeom prst="rect">
+                      <a:avLst/>
+                    </a:prstGeom>
+                    <a:noFill/>
+                  </pic:spPr>
+                </pic:pic>
+              </a:graphicData>
+            </a:graphic>
+          </wp:inline>
+        </w:drawing>
+      </w:r>
     </w:p>
-    <w:p/>
+    <w:p>
+      <w:r>
+        <w:rPr>
+          <w:noProof/>
+        </w:rPr>
+        <w:lastRenderedPageBreak/>
+        <w:drawing>
+          <wp:inline distT="0" distB="0" distL="0" distR="0" wp14:anchorId="4DBA65CF" wp14:editId="4D20163F">
+            <wp:extent cx="5400000" cy="2649375"/>
+            <wp:effectExtent l="0" t="0" r="0" b="0"/>
+            <wp:docPr id="7" name="Imagen 7"/>
+            <wp:cNvGraphicFramePr>
+              <a:graphicFrameLocks xmlns:a="http://schemas.openxmlformats.org/drawingml/2006/main" noChangeAspect="1"/>
+            </wp:cNvGraphicFramePr>
+            <a:graphic xmlns:a="http://schemas.openxmlformats.org/drawingml/2006/main">
+              <a:graphicData uri="http://schemas.openxmlformats.org/drawingml/2006/picture">
+                <pic:pic xmlns:pic="http://schemas.openxmlformats.org/drawingml/2006/picture">
+                  <pic:nvPicPr>
+                    <pic:cNvPr id="0" name="Picture 3"/>
+                    <pic:cNvPicPr>
+                      <a:picLocks noChangeAspect="1" noChangeArrowheads="1"/>
+                    </pic:cNvPicPr>
+                  </pic:nvPicPr>
+                  <pic:blipFill>
+                    <a:blip r:embed="rId6">
+                      <a:extLst>
+                        <a:ext uri="{28A0092B-C50C-407E-A947-70E740481C1C}">
+                          <a14:useLocalDpi xmlns:a14="http://schemas.microsoft.com/office/drawing/2010/main" val="0"/>
+                        </a:ext>
+                      </a:extLst>
+                    </a:blip>
+                    <a:srcRect/>
+                    <a:stretch>
+                      <a:fillRect/>
+                    </a:stretch>
+                  </pic:blipFill>
+                  <pic:spPr bwMode="auto">
+                    <a:xfrm>
+                      <a:off x="0" y="0"/>
+                      <a:ext cx="5400000" cy="2649375"/>
+                    </a:xfrm>
+                    <a:prstGeom prst="rect">
+                      <a:avLst/>
+                    </a:prstGeom>
+                    <a:noFill/>
+                  </pic:spPr>
+                </pic:pic>
+              </a:graphicData>
+            </a:graphic>
+          </wp:inline>
+        </w:drawing>
+      </w:r>
+    </w:p>
+    <w:p>
+      <w:r>
+        <w:rPr>
+          <w:noProof/>
+        </w:rPr>
+        <w:drawing>
+          <wp:inline distT="0" distB="0" distL="0" distR="0" wp14:anchorId="55400555" wp14:editId="533E0008">
+            <wp:extent cx="5400000" cy="2636719"/>
+            <wp:effectExtent l="0" t="0" r="0" b="0"/>
+            <wp:docPr id="9" name="Imagen 9"/>
+            <wp:cNvGraphicFramePr>
+              <a:graphicFrameLocks xmlns:a="http://schemas.openxmlformats.org/drawingml/2006/main" noChangeAspect="1"/>
+            </wp:cNvGraphicFramePr>
+            <a:graphic xmlns:a="http://schemas.openxmlformats.org/drawingml/2006/main">
+              <a:graphicData uri="http://schemas.openxmlformats.org/drawingml/2006/picture">
+                <pic:pic xmlns:pic="http://schemas.openxmlformats.org/drawingml/2006/picture">
+                  <pic:nvPicPr>
+                    <pic:cNvPr id="0" name="Picture 4"/>
+                    <pic:cNvPicPr>
+                      <a:picLocks noChangeAspect="1" noChangeArrowheads="1"/>
+                    </pic:cNvPicPr>
+                  </pic:nvPicPr>
+                  <pic:blipFill>
+                    <a:blip r:embed="rId7">
+                      <a:extLst>
+                        <a:ext uri="{28A0092B-C50C-407E-A947-70E740481C1C}">
+                          <a14:useLocalDpi xmlns:a14="http://schemas.microsoft.com/office/drawing/2010/main" val="0"/>
+                        </a:ext>
+                      </a:extLst>
+                    </a:blip>
+                    <a:srcRect/>
+                    <a:stretch>
+                      <a:fillRect/>
+                    </a:stretch>
+                  </pic:blipFill>
+                  <pic:spPr bwMode="auto">
+                    <a:xfrm>
+                      <a:off x="0" y="0"/>
+                      <a:ext cx="5400000" cy="2636719"/>
+                    </a:xfrm>
+                    <a:prstGeom prst="rect">
+                      <a:avLst/>
+                    </a:prstGeom>
+                    <a:noFill/>
+                  </pic:spPr>
+                </pic:pic>
+              </a:graphicData>
+            </a:graphic>
+          </wp:inline>
+        </w:drawing>
+      </w:r>
+    </w:p>
+    <w:p>
+      <w:r>
+        <w:rPr>
+          <w:noProof/>
+        </w:rPr>
+        <w:drawing>
+          <wp:inline distT="0" distB="0" distL="0" distR="0" wp14:anchorId="22885395" wp14:editId="5027A313">
+            <wp:extent cx="5400000" cy="2467969"/>
+            <wp:effectExtent l="0" t="0" r="0" b="8890"/>
+            <wp:docPr id="11" name="Imagen 11"/>
+            <wp:cNvGraphicFramePr>
+              <a:graphicFrameLocks xmlns:a="http://schemas.openxmlformats.org/drawingml/2006/main" noChangeAspect="1"/>
+            </wp:cNvGraphicFramePr>
+            <a:graphic xmlns:a="http://schemas.openxmlformats.org/drawingml/2006/main">
+              <a:graphicData uri="http://schemas.openxmlformats.org/drawingml/2006/picture">
+                <pic:pic xmlns:pic="http://schemas.openxmlformats.org/drawingml/2006/picture">
+                  <pic:nvPicPr>
+                    <pic:cNvPr id="0" name="Picture 5"/>
+                    <pic:cNvPicPr>
+                      <a:picLocks noChangeAspect="1" noChangeArrowheads="1"/>
+                    </pic:cNvPicPr>
+                  </pic:nvPicPr>
+                  <pic:blipFill>
+                    <a:blip r:embed="rId8">
+                      <a:extLst>
+                        <a:ext uri="{28A0092B-C50C-407E-A947-70E740481C1C}">
+                          <a14:useLocalDpi xmlns:a14="http://schemas.microsoft.com/office/drawing/2010/main" val="0"/>
+                        </a:ext>
+                      </a:extLst>
+                    </a:blip>
+                    <a:srcRect/>
+                    <a:stretch>
+                      <a:fillRect/>
+                    </a:stretch>
+                  </pic:blipFill>
+                  <pic:spPr bwMode="auto">
+                    <a:xfrm>
+                      <a:off x="0" y="0"/>
+                      <a:ext cx="5400000" cy="2467969"/>
+                    </a:xfrm>
+                    <a:prstGeom prst="rect">
+                      <a:avLst/>
+                    </a:prstGeom>
+                    <a:noFill/>
+                  </pic:spPr>
+                </pic:pic>
+              </a:graphicData>
+            </a:graphic>
+          </wp:inline>
+        </w:drawing>
+      </w:r>
+    </w:p>
     <w:sectPr>
       <w:pgSz w:w="11906" w:h="16838"/>
       <w:pgMar w:top="1417" w:right="1701" w:bottom="1417" w:left="1701" w:header="708" w:footer="708" w:gutter="0"/>
@@ -3221,27 +3410,9 @@
   </w:num>
   <w:num w:numId="3">
     <w:abstractNumId w:val="2"/>
-    <w:lvlOverride w:ilvl="0"/>
-    <w:lvlOverride w:ilvl="1"/>
-    <w:lvlOverride w:ilvl="2"/>
-    <w:lvlOverride w:ilvl="3"/>
-    <w:lvlOverride w:ilvl="4"/>
-    <w:lvlOverride w:ilvl="5"/>
-    <w:lvlOverride w:ilvl="6"/>
-    <w:lvlOverride w:ilvl="7"/>
-    <w:lvlOverride w:ilvl="8"/>
   </w:num>
   <w:num w:numId="4">
     <w:abstractNumId w:val="0"/>
-    <w:lvlOverride w:ilvl="0"/>
-    <w:lvlOverride w:ilvl="1"/>
-    <w:lvlOverride w:ilvl="2"/>
-    <w:lvlOverride w:ilvl="3"/>
-    <w:lvlOverride w:ilvl="4"/>
-    <w:lvlOverride w:ilvl="5"/>
-    <w:lvlOverride w:ilvl="6"/>
-    <w:lvlOverride w:ilvl="7"/>
-    <w:lvlOverride w:ilvl="8"/>
   </w:num>
 </w:numbering>
 </file>

</xml_diff>